<commit_message>
Added some small helper info files
</commit_message>
<xml_diff>
--- a/Read/Abstract.docx
+++ b/Read/Abstract.docx
@@ -3,215 +3,344 @@
 <w:document xmlns:wpc="http://schemas.microsoft.com/office/word/2010/wordprocessingCanvas" xmlns:mo="http://schemas.microsoft.com/office/mac/office/2008/main" xmlns:mc="http://schemas.openxmlformats.org/markup-compatibility/2006" xmlns:mv="urn:schemas-microsoft-com:mac:vml" xmlns:o="urn:schemas-microsoft-com:office:office" xmlns:r="http://schemas.openxmlformats.org/officeDocument/2006/relationships" xmlns:m="http://schemas.openxmlformats.org/officeDocument/2006/math" xmlns:v="urn:schemas-microsoft-com:vml" xmlns:wp14="http://schemas.microsoft.com/office/word/2010/wordprocessingDrawing" xmlns:wp="http://schemas.openxmlformats.org/drawingml/2006/wordprocessingDrawing" xmlns:w10="urn:schemas-microsoft-com:office:word" xmlns:w="http://schemas.openxmlformats.org/wordprocessingml/2006/main" xmlns:w14="http://schemas.microsoft.com/office/word/2010/wordml" xmlns:wpg="http://schemas.microsoft.com/office/word/2010/wordprocessingGroup" xmlns:wpi="http://schemas.microsoft.com/office/word/2010/wordprocessingInk" xmlns:wne="http://schemas.microsoft.com/office/word/2006/wordml" xmlns:wps="http://schemas.microsoft.com/office/word/2010/wordprocessingShape" mc:Ignorable="w14 wp14">
   <w:body>
     <w:p>
-      <w:r>
-        <w:t>Abstract</w:t>
+      <w:pPr>
+        <w:rPr>
+          <w:rFonts w:ascii="Times New Roman" w:hAnsi="Times New Roman" w:cs="Times New Roman"/>
+        </w:rPr>
+      </w:pPr>
+      <w:r>
+        <w:rPr>
+          <w:rFonts w:ascii="Times New Roman" w:hAnsi="Times New Roman" w:cs="Times New Roman"/>
+        </w:rPr>
+        <w:t>Abstract:</w:t>
       </w:r>
     </w:p>
     <w:p>
       <w:pPr>
-        <w:pStyle w:val="ListParagraph"/>
-        <w:numPr>
-          <w:ilvl w:val="0"/>
-          <w:numId w:val="1"/>
-        </w:numPr>
+        <w:pStyle w:val="NoSpacing"/>
+        <w:rPr>
+          <w:rFonts w:ascii="Times New Roman" w:hAnsi="Times New Roman" w:cs="Times New Roman"/>
+        </w:rPr>
       </w:pPr>
       <w:r>
-        <w:t>Goal: achieve greater resolving power using the image of a pulsar scattered through the interstellar medium. Such scattering provides an opportunity for interferometry with baselines on the order of an astronomical unit, thus resolving the image to nanoarcsecond precision.</w:t>
-      </w:r>
-    </w:p>
-    <w:p>
-      <w:pPr>
-        <w:pStyle w:val="ListParagraph"/>
-        <w:numPr>
-          <w:ilvl w:val="0"/>
-          <w:numId w:val="1"/>
-        </w:numPr>
-      </w:pPr>
-      <w:r>
-        <w:t>Big picture: unknown mechanism of pulsars – magnetic field causes pulses?  Do they originate from opposite poles of the star?</w:t>
-      </w:r>
-    </w:p>
-    <w:p>
-      <w:pPr>
-        <w:pStyle w:val="ListParagraph"/>
-        <w:numPr>
-          <w:ilvl w:val="0"/>
-          <w:numId w:val="1"/>
-        </w:numPr>
-      </w:pPr>
-      <w:r>
-        <w:t xml:space="preserve">Observations: Very Long Baseline Interferometry (VLBI) done at two wavelengths: 150MHz and 325MHz, using the Algonquin Radio Observatory (ARO-Canada), Giant </w:t>
+        <w:rPr>
+          <w:rFonts w:ascii="Times New Roman" w:hAnsi="Times New Roman" w:cs="Times New Roman"/>
+        </w:rPr>
+        <w:tab/>
+        <w:t>Pulsars, periodic radio sources, emit radiation in characteristic pulses that vary in shape, frequency and intensity. The mechanism whereby such pulses are generated is still not well understood, but with greater resolving power, it might prove possible to probe the nature of the pul</w:t>
+      </w:r>
+      <w:r>
+        <w:rPr>
+          <w:rFonts w:ascii="Times New Roman" w:hAnsi="Times New Roman" w:cs="Times New Roman"/>
+        </w:rPr>
+        <w:t>ses in more detail and discover</w:t>
+      </w:r>
+      <w:r>
+        <w:rPr>
+          <w:rFonts w:ascii="Times New Roman" w:hAnsi="Times New Roman" w:cs="Times New Roman"/>
+        </w:rPr>
+        <w:t xml:space="preserve"> the intricacies of a magnetic fie</w:t>
+      </w:r>
+      <w:r>
+        <w:rPr>
+          <w:rFonts w:ascii="Times New Roman" w:hAnsi="Times New Roman" w:cs="Times New Roman"/>
+        </w:rPr>
+        <w:t>ld that produces such striking lighthouse</w:t>
+      </w:r>
+      <w:r>
+        <w:rPr>
+          <w:rFonts w:ascii="Times New Roman" w:hAnsi="Times New Roman" w:cs="Times New Roman"/>
+        </w:rPr>
+        <w:t xml:space="preserve"> emission. To achieve</w:t>
+      </w:r>
+      <w:r>
+        <w:rPr>
+          <w:rFonts w:ascii="Times New Roman" w:hAnsi="Times New Roman" w:cs="Times New Roman"/>
+        </w:rPr>
+        <w:t xml:space="preserve"> the</w:t>
+      </w:r>
+      <w:r>
+        <w:rPr>
+          <w:rFonts w:ascii="Times New Roman" w:hAnsi="Times New Roman" w:cs="Times New Roman"/>
+        </w:rPr>
+        <w:t xml:space="preserve"> requisite level of resolving power, this project aims to use Very Long Baseline Interferometry </w:t>
+      </w:r>
+      <w:r>
+        <w:rPr>
+          <w:rFonts w:ascii="Times New Roman" w:hAnsi="Times New Roman" w:cs="Times New Roman"/>
+        </w:rPr>
+        <w:t xml:space="preserve">(VLBI) </w:t>
+      </w:r>
+      <w:r>
+        <w:rPr>
+          <w:rFonts w:ascii="Times New Roman" w:hAnsi="Times New Roman" w:cs="Times New Roman"/>
+        </w:rPr>
+        <w:t>to resolve the image of the pulsar that has been scattered by interstellar medium. Such scattering provides an opportunity for interferometry with a baseline on the order of an astronomical unit, thus resolving the pulsar to nanoarcsecond p</w:t>
+      </w:r>
+      <w:r>
+        <w:rPr>
+          <w:rFonts w:ascii="Times New Roman" w:hAnsi="Times New Roman" w:cs="Times New Roman"/>
+        </w:rPr>
+        <w:t>recision.</w:t>
+      </w:r>
+      <w:r>
+        <w:rPr>
+          <w:rFonts w:ascii="Times New Roman" w:hAnsi="Times New Roman" w:cs="Times New Roman"/>
+        </w:rPr>
+        <w:t xml:space="preserve"> To this end, r</w:t>
+      </w:r>
+      <w:r>
+        <w:rPr>
+          <w:rFonts w:ascii="Times New Roman" w:hAnsi="Times New Roman" w:cs="Times New Roman"/>
+        </w:rPr>
+        <w:t>aw voltage o</w:t>
+      </w:r>
+      <w:r>
+        <w:rPr>
+          <w:rFonts w:ascii="Times New Roman" w:hAnsi="Times New Roman" w:cs="Times New Roman"/>
+        </w:rPr>
+        <w:t xml:space="preserve">bservations </w:t>
+      </w:r>
+      <w:r>
+        <w:rPr>
+          <w:rFonts w:ascii="Times New Roman" w:hAnsi="Times New Roman" w:cs="Times New Roman"/>
+        </w:rPr>
+        <w:t xml:space="preserve">were </w:t>
+      </w:r>
+      <w:r>
+        <w:rPr>
+          <w:rFonts w:ascii="Times New Roman" w:hAnsi="Times New Roman" w:cs="Times New Roman"/>
+        </w:rPr>
+        <w:t xml:space="preserve">taken at </w:t>
+      </w:r>
+      <w:r>
+        <w:rPr>
+          <w:rFonts w:ascii="Times New Roman" w:hAnsi="Times New Roman" w:cs="Times New Roman"/>
+        </w:rPr>
+        <w:t xml:space="preserve">325MHz and 150MHz frequencies on bright calibrator sources and fainter millisecond pulsars at </w:t>
+      </w:r>
+      <w:r>
+        <w:rPr>
+          <w:rFonts w:ascii="Times New Roman" w:hAnsi="Times New Roman" w:cs="Times New Roman"/>
+        </w:rPr>
+        <w:t>the Algonquin Radi</w:t>
+      </w:r>
+      <w:r>
+        <w:rPr>
+          <w:rFonts w:ascii="Times New Roman" w:hAnsi="Times New Roman" w:cs="Times New Roman"/>
+        </w:rPr>
+        <w:t>o Observatory (ARO</w:t>
+      </w:r>
+      <w:r>
+        <w:rPr>
+          <w:rFonts w:ascii="Times New Roman" w:hAnsi="Times New Roman" w:cs="Times New Roman"/>
+        </w:rPr>
+        <w:t xml:space="preserve">), </w:t>
+      </w:r>
+      <w:r>
+        <w:rPr>
+          <w:rFonts w:ascii="Times New Roman" w:hAnsi="Times New Roman" w:cs="Times New Roman"/>
+        </w:rPr>
+        <w:t xml:space="preserve">the </w:t>
+      </w:r>
+      <w:r>
+        <w:rPr>
+          <w:rFonts w:ascii="Times New Roman" w:hAnsi="Times New Roman" w:cs="Times New Roman"/>
+        </w:rPr>
+        <w:t xml:space="preserve">Giant </w:t>
       </w:r>
       <w:proofErr w:type="spellStart"/>
       <w:r>
+        <w:rPr>
+          <w:rFonts w:ascii="Times New Roman" w:hAnsi="Times New Roman" w:cs="Times New Roman"/>
+        </w:rPr>
         <w:t>Metrewave</w:t>
       </w:r>
       <w:proofErr w:type="spellEnd"/>
       <w:r>
-        <w:t xml:space="preserve"> Radio Telescope (GMRT-India), </w:t>
+        <w:rPr>
+          <w:rFonts w:ascii="Times New Roman" w:hAnsi="Times New Roman" w:cs="Times New Roman"/>
+        </w:rPr>
+        <w:t xml:space="preserve"> Radio Telescope (GMRT</w:t>
+      </w:r>
+      <w:r>
+        <w:rPr>
+          <w:rFonts w:ascii="Times New Roman" w:hAnsi="Times New Roman" w:cs="Times New Roman"/>
+        </w:rPr>
+        <w:t>)</w:t>
+      </w:r>
+      <w:r>
+        <w:rPr>
+          <w:rFonts w:ascii="Times New Roman" w:hAnsi="Times New Roman" w:cs="Times New Roman"/>
+        </w:rPr>
+        <w:t xml:space="preserve"> in India</w:t>
+      </w:r>
+      <w:r>
+        <w:rPr>
+          <w:rFonts w:ascii="Times New Roman" w:hAnsi="Times New Roman" w:cs="Times New Roman"/>
+        </w:rPr>
+        <w:t xml:space="preserve">, </w:t>
+      </w:r>
+      <w:r>
+        <w:rPr>
+          <w:rFonts w:ascii="Times New Roman" w:hAnsi="Times New Roman" w:cs="Times New Roman"/>
+        </w:rPr>
+        <w:t xml:space="preserve">the </w:t>
+      </w:r>
+      <w:r>
+        <w:rPr>
+          <w:rFonts w:ascii="Times New Roman" w:hAnsi="Times New Roman" w:cs="Times New Roman"/>
+        </w:rPr>
+        <w:t>Low F</w:t>
+      </w:r>
+      <w:r>
+        <w:rPr>
+          <w:rFonts w:ascii="Times New Roman" w:hAnsi="Times New Roman" w:cs="Times New Roman"/>
+        </w:rPr>
+        <w:t xml:space="preserve">requency Array (LOFAR) in the Netherlands, and the </w:t>
       </w:r>
       <w:proofErr w:type="spellStart"/>
       <w:r>
+        <w:rPr>
+          <w:rFonts w:ascii="Times New Roman" w:hAnsi="Times New Roman" w:cs="Times New Roman"/>
+        </w:rPr>
         <w:t>Effelsberg</w:t>
       </w:r>
       <w:proofErr w:type="spellEnd"/>
       <w:r>
-        <w:t xml:space="preserve"> 100-m Radio Telescope (Germany) and the Low Frequency Array (LOFAR-Netherlands)</w:t>
-      </w:r>
-    </w:p>
-    <w:p>
-      <w:pPr>
-        <w:pStyle w:val="ListParagraph"/>
-        <w:numPr>
-          <w:ilvl w:val="0"/>
-          <w:numId w:val="1"/>
-        </w:numPr>
-      </w:pPr>
-      <w:r>
-        <w:t>Testing: Right now in preliminary stages of work. Have taken VLBI observations, but they still need to be resolved, and further observations will be needed to demonstrate the scintillation</w:t>
-      </w:r>
-    </w:p>
-    <w:p>
-      <w:pPr>
-        <w:pStyle w:val="ListParagraph"/>
-        <w:numPr>
-          <w:ilvl w:val="0"/>
-          <w:numId w:val="1"/>
-        </w:numPr>
-      </w:pPr>
-      <w:r>
-        <w:t>Results: Still making sure we can find evidence of the pulsar at the individual telescopes</w:t>
-      </w:r>
-    </w:p>
-    <w:p>
-      <w:pPr>
-        <w:pStyle w:val="ListParagraph"/>
-        <w:numPr>
-          <w:ilvl w:val="0"/>
-          <w:numId w:val="1"/>
-        </w:numPr>
-      </w:pPr>
-      <w:r>
-        <w:t>Design and Methods</w:t>
-      </w:r>
-    </w:p>
-    <w:p>
-      <w:pPr>
-        <w:pStyle w:val="ListParagraph"/>
-        <w:numPr>
-          <w:ilvl w:val="0"/>
-          <w:numId w:val="1"/>
-        </w:numPr>
-      </w:pPr>
-      <w:r>
-        <w:t>Discussion and Conclusion</w:t>
-      </w:r>
-    </w:p>
-    <w:p>
-      <w:pPr>
-        <w:pStyle w:val="ListParagraph"/>
-        <w:numPr>
-          <w:ilvl w:val="0"/>
-          <w:numId w:val="1"/>
-        </w:numPr>
-      </w:pPr>
-      <w:r>
-        <w:t>My specific project: antenna delay (related to antenna coordinates), folding on an instantaneous period, sequencing code</w:t>
-      </w:r>
-    </w:p>
-    <w:p>
-      <w:pPr>
-        <w:pStyle w:val="ListParagraph"/>
-        <w:numPr>
-          <w:ilvl w:val="0"/>
-          <w:numId w:val="1"/>
-        </w:numPr>
-      </w:pPr>
-      <w:r>
-        <w:t xml:space="preserve">What problem did I solve? My work on antenna delays enabled the phasing of data from different telescopes – by which I mean the signal can be constructively added, despite the fact that a particular </w:t>
-      </w:r>
-      <w:proofErr w:type="spellStart"/>
-      <w:r>
-        <w:t>wavefront</w:t>
-      </w:r>
-      <w:proofErr w:type="spellEnd"/>
-      <w:r>
-        <w:t xml:space="preserve"> would hit each telescope at a different time. Instantaneous folding allowed us to fold on millisecond pulsars, while my sequencing code identifies missing timestamps, as well as the location of the raw files as they are written</w:t>
-      </w:r>
-    </w:p>
-    <w:p>
-      <w:pPr>
-        <w:pStyle w:val="ListParagraph"/>
-        <w:numPr>
-          <w:ilvl w:val="0"/>
-          <w:numId w:val="1"/>
-        </w:numPr>
-      </w:pPr>
-      <w:r>
-        <w:t>Why does it matter? Greater resolving power might show us something new and unexpected about the pulsar mechanism, and can perhaps be applied to better see these faint sources</w:t>
-      </w:r>
-    </w:p>
-    <w:p>
-      <w:pPr>
-        <w:pStyle w:val="ListParagraph"/>
-        <w:numPr>
-          <w:ilvl w:val="0"/>
-          <w:numId w:val="1"/>
-        </w:numPr>
-      </w:pPr>
-      <w:r>
-        <w:t>Applications? Observations of pulsars and other radio sources in greater detail (has to be radio, wavelength should be long)</w:t>
-      </w:r>
-    </w:p>
-    <w:p>
-      <w:pPr>
-        <w:pStyle w:val="ListParagraph"/>
-        <w:numPr>
-          <w:ilvl w:val="0"/>
-          <w:numId w:val="1"/>
-        </w:numPr>
-      </w:pPr>
-      <w:r>
-        <w:t>What separates me from others? I have had mostly a supporting role, helping provide basic information to interpret the observations</w:t>
-      </w:r>
-    </w:p>
-    <w:p>
-      <w:pPr>
-        <w:pStyle w:val="ListParagraph"/>
-        <w:numPr>
-          <w:ilvl w:val="0"/>
-          <w:numId w:val="1"/>
-        </w:numPr>
-      </w:pPr>
-      <w:r>
-        <w:t>Supportable claims?</w:t>
-      </w:r>
-    </w:p>
-    <w:p>
-      <w:pPr>
-        <w:pStyle w:val="ListParagraph"/>
-        <w:numPr>
-          <w:ilvl w:val="0"/>
-          <w:numId w:val="1"/>
-        </w:numPr>
-      </w:pPr>
-      <w:r>
-        <w:t>Assumptions?</w:t>
-      </w:r>
-    </w:p>
-    <w:p>
-      <w:pPr>
-        <w:pStyle w:val="ListParagraph"/>
-        <w:numPr>
-          <w:ilvl w:val="0"/>
-          <w:numId w:val="1"/>
-        </w:numPr>
-      </w:pPr>
-      <w:r>
-        <w:t>What goal did I reach? Helped phase up data from individual telescopes</w:t>
+        <w:rPr>
+          <w:rFonts w:ascii="Times New Roman" w:hAnsi="Times New Roman" w:cs="Times New Roman"/>
+        </w:rPr>
+        <w:t xml:space="preserve"> 100-m Radio Telescope in Germany. </w:t>
+      </w:r>
+      <w:r>
+        <w:rPr>
+          <w:rFonts w:ascii="Times New Roman" w:hAnsi="Times New Roman" w:cs="Times New Roman"/>
+        </w:rPr>
+        <w:t xml:space="preserve"> In order to constructively add t</w:t>
+      </w:r>
+      <w:r>
+        <w:rPr>
+          <w:rFonts w:ascii="Times New Roman" w:hAnsi="Times New Roman" w:cs="Times New Roman"/>
+        </w:rPr>
+        <w:t>he signal from</w:t>
+      </w:r>
+      <w:r>
+        <w:rPr>
+          <w:rFonts w:ascii="Times New Roman" w:hAnsi="Times New Roman" w:cs="Times New Roman"/>
+        </w:rPr>
+        <w:t xml:space="preserve"> the</w:t>
+      </w:r>
+      <w:r>
+        <w:rPr>
+          <w:rFonts w:ascii="Times New Roman" w:hAnsi="Times New Roman" w:cs="Times New Roman"/>
+        </w:rPr>
+        <w:t xml:space="preserve"> different locations</w:t>
+      </w:r>
+      <w:r>
+        <w:rPr>
+          <w:rFonts w:ascii="Times New Roman" w:hAnsi="Times New Roman" w:cs="Times New Roman"/>
+        </w:rPr>
+        <w:t>, it was necessary</w:t>
+      </w:r>
+      <w:r>
+        <w:rPr>
+          <w:rFonts w:ascii="Times New Roman" w:hAnsi="Times New Roman" w:cs="Times New Roman"/>
+        </w:rPr>
+        <w:t xml:space="preserve"> to write a routine</w:t>
+      </w:r>
+      <w:r>
+        <w:rPr>
+          <w:rFonts w:ascii="Times New Roman" w:hAnsi="Times New Roman" w:cs="Times New Roman"/>
+        </w:rPr>
+        <w:t xml:space="preserve"> to calculate</w:t>
+      </w:r>
+      <w:r>
+        <w:rPr>
+          <w:rFonts w:ascii="Times New Roman" w:hAnsi="Times New Roman" w:cs="Times New Roman"/>
+        </w:rPr>
+        <w:t xml:space="preserve"> the difference in </w:t>
+      </w:r>
+      <w:r>
+        <w:rPr>
+          <w:rFonts w:ascii="Times New Roman" w:hAnsi="Times New Roman" w:cs="Times New Roman"/>
+        </w:rPr>
+        <w:t>the arrival time of the pulse between each of the VLBI sites</w:t>
+      </w:r>
+      <w:r>
+        <w:rPr>
+          <w:rFonts w:ascii="Times New Roman" w:hAnsi="Times New Roman" w:cs="Times New Roman"/>
+        </w:rPr>
+        <w:t xml:space="preserve"> and each of GMRT’s thirty antennas</w:t>
+      </w:r>
+      <w:r>
+        <w:rPr>
+          <w:rFonts w:ascii="Times New Roman" w:hAnsi="Times New Roman" w:cs="Times New Roman"/>
+        </w:rPr>
+        <w:t xml:space="preserve">.  Some additional code was written to identify dropped signals in the ARO and GMRT acquisition systems. </w:t>
+      </w:r>
+      <w:r>
+        <w:rPr>
+          <w:rFonts w:ascii="Times New Roman" w:hAnsi="Times New Roman" w:cs="Times New Roman"/>
+        </w:rPr>
+        <w:t xml:space="preserve"> </w:t>
+      </w:r>
+      <w:r>
+        <w:rPr>
+          <w:rFonts w:ascii="Times New Roman" w:hAnsi="Times New Roman" w:cs="Times New Roman"/>
+        </w:rPr>
+        <w:t>Finally</w:t>
+      </w:r>
+      <w:r>
+        <w:rPr>
+          <w:rFonts w:ascii="Times New Roman" w:hAnsi="Times New Roman" w:cs="Times New Roman"/>
+        </w:rPr>
+        <w:t>, detailed information was needed regarding the rapidly changing period of the millisecond pulsars so that the signal could be folded</w:t>
+      </w:r>
+      <w:r>
+        <w:rPr>
+          <w:rFonts w:ascii="Times New Roman" w:hAnsi="Times New Roman" w:cs="Times New Roman"/>
+        </w:rPr>
+        <w:t xml:space="preserve"> in time</w:t>
+      </w:r>
+      <w:r>
+        <w:rPr>
+          <w:rFonts w:ascii="Times New Roman" w:hAnsi="Times New Roman" w:cs="Times New Roman"/>
+        </w:rPr>
+        <w:t>, increasing the signal to noise ratio. Having done this folding</w:t>
+      </w:r>
+      <w:r>
+        <w:rPr>
+          <w:rFonts w:ascii="Times New Roman" w:hAnsi="Times New Roman" w:cs="Times New Roman"/>
+        </w:rPr>
+        <w:t>, we have successfully spotted both bright and millisecond pulsars at ARO and GMRT. At the moment, the project is still in the early stage of interpreting observations, confirming pulsar sightings at each individual telescope, and further ob</w:t>
+      </w:r>
+      <w:r>
+        <w:rPr>
+          <w:rFonts w:ascii="Times New Roman" w:hAnsi="Times New Roman" w:cs="Times New Roman"/>
+        </w:rPr>
+        <w:t>servations will be taken later</w:t>
+      </w:r>
+      <w:r>
+        <w:rPr>
+          <w:rFonts w:ascii="Times New Roman" w:hAnsi="Times New Roman" w:cs="Times New Roman"/>
+        </w:rPr>
+        <w:t xml:space="preserve"> in the year</w:t>
+      </w:r>
+      <w:r>
+        <w:rPr>
+          <w:rFonts w:ascii="Times New Roman" w:hAnsi="Times New Roman" w:cs="Times New Roman"/>
+        </w:rPr>
+        <w:t xml:space="preserve"> in order to attempt the interstellar interferometry that is the primary aim</w:t>
       </w:r>
       <w:bookmarkStart w:id="0" w:name="_GoBack"/>
       <w:bookmarkEnd w:id="0"/>
+      <w:r>
+        <w:rPr>
+          <w:rFonts w:ascii="Times New Roman" w:hAnsi="Times New Roman" w:cs="Times New Roman"/>
+        </w:rPr>
+        <w:t xml:space="preserve">. </w:t>
+      </w:r>
     </w:p>
     <w:sectPr>
       <w:pgSz w:w="12240" w:h="15840"/>
@@ -221,127 +350,6 @@
     </w:sectPr>
   </w:body>
 </w:document>
-</file>
-
-<file path=word/numbering.xml><?xml version="1.0" encoding="utf-8"?>
-<w:numbering xmlns:wpc="http://schemas.microsoft.com/office/word/2010/wordprocessingCanvas" xmlns:mo="http://schemas.microsoft.com/office/mac/office/2008/main" xmlns:mc="http://schemas.openxmlformats.org/markup-compatibility/2006" xmlns:mv="urn:schemas-microsoft-com:mac:vml" xmlns:o="urn:schemas-microsoft-com:office:office" xmlns:r="http://schemas.openxmlformats.org/officeDocument/2006/relationships" xmlns:m="http://schemas.openxmlformats.org/officeDocument/2006/math" xmlns:v="urn:schemas-microsoft-com:vml" xmlns:wp14="http://schemas.microsoft.com/office/word/2010/wordprocessingDrawing" xmlns:wp="http://schemas.openxmlformats.org/drawingml/2006/wordprocessingDrawing" xmlns:w10="urn:schemas-microsoft-com:office:word" xmlns:w="http://schemas.openxmlformats.org/wordprocessingml/2006/main" xmlns:w14="http://schemas.microsoft.com/office/word/2010/wordml" xmlns:wpg="http://schemas.microsoft.com/office/word/2010/wordprocessingGroup" xmlns:wpi="http://schemas.microsoft.com/office/word/2010/wordprocessingInk" xmlns:wne="http://schemas.microsoft.com/office/word/2006/wordml" xmlns:wps="http://schemas.microsoft.com/office/word/2010/wordprocessingShape" mc:Ignorable="w14 wp14">
-  <w:abstractNum w:abstractNumId="0">
-    <w:nsid w:val="560D03D7"/>
-    <w:multiLevelType w:val="hybridMultilevel"/>
-    <w:tmpl w:val="1A5457B4"/>
-    <w:lvl w:ilvl="0" w:tplc="04090001">
-      <w:start w:val="1"/>
-      <w:numFmt w:val="bullet"/>
-      <w:lvlText w:val=""/>
-      <w:lvlJc w:val="left"/>
-      <w:pPr>
-        <w:ind w:left="720" w:hanging="360"/>
-      </w:pPr>
-      <w:rPr>
-        <w:rFonts w:ascii="Symbol" w:hAnsi="Symbol" w:hint="default"/>
-      </w:rPr>
-    </w:lvl>
-    <w:lvl w:ilvl="1" w:tplc="04090003" w:tentative="1">
-      <w:start w:val="1"/>
-      <w:numFmt w:val="bullet"/>
-      <w:lvlText w:val="o"/>
-      <w:lvlJc w:val="left"/>
-      <w:pPr>
-        <w:ind w:left="1440" w:hanging="360"/>
-      </w:pPr>
-      <w:rPr>
-        <w:rFonts w:ascii="Courier New" w:hAnsi="Courier New" w:hint="default"/>
-      </w:rPr>
-    </w:lvl>
-    <w:lvl w:ilvl="2" w:tplc="04090005" w:tentative="1">
-      <w:start w:val="1"/>
-      <w:numFmt w:val="bullet"/>
-      <w:lvlText w:val=""/>
-      <w:lvlJc w:val="left"/>
-      <w:pPr>
-        <w:ind w:left="2160" w:hanging="360"/>
-      </w:pPr>
-      <w:rPr>
-        <w:rFonts w:ascii="Wingdings" w:hAnsi="Wingdings" w:hint="default"/>
-      </w:rPr>
-    </w:lvl>
-    <w:lvl w:ilvl="3" w:tplc="04090001" w:tentative="1">
-      <w:start w:val="1"/>
-      <w:numFmt w:val="bullet"/>
-      <w:lvlText w:val=""/>
-      <w:lvlJc w:val="left"/>
-      <w:pPr>
-        <w:ind w:left="2880" w:hanging="360"/>
-      </w:pPr>
-      <w:rPr>
-        <w:rFonts w:ascii="Symbol" w:hAnsi="Symbol" w:hint="default"/>
-      </w:rPr>
-    </w:lvl>
-    <w:lvl w:ilvl="4" w:tplc="04090003" w:tentative="1">
-      <w:start w:val="1"/>
-      <w:numFmt w:val="bullet"/>
-      <w:lvlText w:val="o"/>
-      <w:lvlJc w:val="left"/>
-      <w:pPr>
-        <w:ind w:left="3600" w:hanging="360"/>
-      </w:pPr>
-      <w:rPr>
-        <w:rFonts w:ascii="Courier New" w:hAnsi="Courier New" w:hint="default"/>
-      </w:rPr>
-    </w:lvl>
-    <w:lvl w:ilvl="5" w:tplc="04090005" w:tentative="1">
-      <w:start w:val="1"/>
-      <w:numFmt w:val="bullet"/>
-      <w:lvlText w:val=""/>
-      <w:lvlJc w:val="left"/>
-      <w:pPr>
-        <w:ind w:left="4320" w:hanging="360"/>
-      </w:pPr>
-      <w:rPr>
-        <w:rFonts w:ascii="Wingdings" w:hAnsi="Wingdings" w:hint="default"/>
-      </w:rPr>
-    </w:lvl>
-    <w:lvl w:ilvl="6" w:tplc="04090001" w:tentative="1">
-      <w:start w:val="1"/>
-      <w:numFmt w:val="bullet"/>
-      <w:lvlText w:val=""/>
-      <w:lvlJc w:val="left"/>
-      <w:pPr>
-        <w:ind w:left="5040" w:hanging="360"/>
-      </w:pPr>
-      <w:rPr>
-        <w:rFonts w:ascii="Symbol" w:hAnsi="Symbol" w:hint="default"/>
-      </w:rPr>
-    </w:lvl>
-    <w:lvl w:ilvl="7" w:tplc="04090003" w:tentative="1">
-      <w:start w:val="1"/>
-      <w:numFmt w:val="bullet"/>
-      <w:lvlText w:val="o"/>
-      <w:lvlJc w:val="left"/>
-      <w:pPr>
-        <w:ind w:left="5760" w:hanging="360"/>
-      </w:pPr>
-      <w:rPr>
-        <w:rFonts w:ascii="Courier New" w:hAnsi="Courier New" w:hint="default"/>
-      </w:rPr>
-    </w:lvl>
-    <w:lvl w:ilvl="8" w:tplc="04090005" w:tentative="1">
-      <w:start w:val="1"/>
-      <w:numFmt w:val="bullet"/>
-      <w:lvlText w:val=""/>
-      <w:lvlJc w:val="left"/>
-      <w:pPr>
-        <w:ind w:left="6480" w:hanging="360"/>
-      </w:pPr>
-      <w:rPr>
-        <w:rFonts w:ascii="Wingdings" w:hAnsi="Wingdings" w:hint="default"/>
-      </w:rPr>
-    </w:lvl>
-  </w:abstractNum>
-  <w:num w:numId="1">
-    <w:abstractNumId w:val="0"/>
-  </w:num>
-</w:numbering>
 </file>
 
 <file path=word/styles.xml><?xml version="1.0" encoding="utf-8"?>
@@ -527,16 +535,11 @@
     <w:semiHidden/>
     <w:unhideWhenUsed/>
   </w:style>
-  <w:style w:type="paragraph" w:styleId="ListParagraph">
-    <w:name w:val="List Paragraph"/>
-    <w:basedOn w:val="Normal"/>
-    <w:uiPriority w:val="34"/>
+  <w:style w:type="paragraph" w:styleId="NoSpacing">
+    <w:name w:val="No Spacing"/>
+    <w:uiPriority w:val="1"/>
     <w:qFormat/>
-    <w:rsid w:val="00320F8E"/>
-    <w:pPr>
-      <w:ind w:left="720"/>
-      <w:contextualSpacing/>
-    </w:pPr>
+    <w:rsid w:val="00083CE8"/>
   </w:style>
 </w:styles>
 </file>
@@ -724,16 +727,11 @@
     <w:semiHidden/>
     <w:unhideWhenUsed/>
   </w:style>
-  <w:style w:type="paragraph" w:styleId="ListParagraph">
-    <w:name w:val="List Paragraph"/>
-    <w:basedOn w:val="Normal"/>
-    <w:uiPriority w:val="34"/>
+  <w:style w:type="paragraph" w:styleId="NoSpacing">
+    <w:name w:val="No Spacing"/>
+    <w:uiPriority w:val="1"/>
     <w:qFormat/>
-    <w:rsid w:val="00320F8E"/>
-    <w:pPr>
-      <w:ind w:left="720"/>
-      <w:contextualSpacing/>
-    </w:pPr>
+    <w:rsid w:val="00083CE8"/>
   </w:style>
 </w:styles>
 </file>

</xml_diff>